<commit_message>
added a guide to github
</commit_message>
<xml_diff>
--- a/common_bugs.docx
+++ b/common_bugs.docx
@@ -16,14 +16,24 @@
         <w:t>and their Fixes</w:t>
       </w:r>
     </w:p>
-    <w:p/>
-    <w:p>
-      <w:r>
-        <w:t xml:space="preserve">Sigabrt: </w:t>
-      </w:r>
+    <w:p>
+      <w:bookmarkStart w:id="0" w:name="_GoBack"/>
+      <w:bookmarkEnd w:id="0"/>
+    </w:p>
+    <w:p>
+      <w:proofErr w:type="spellStart"/>
+      <w:r>
+        <w:t>Sigabrt</w:t>
+      </w:r>
+      <w:proofErr w:type="spellEnd"/>
+      <w:r>
+        <w:t xml:space="preserve">: </w:t>
+      </w:r>
+      <w:proofErr w:type="spellStart"/>
       <w:r>
         <w:t>NSException</w:t>
       </w:r>
+      <w:proofErr w:type="spellEnd"/>
       <w:r>
         <w:t xml:space="preserve"> (crashes while app is running)</w:t>
       </w:r>
@@ -37,7 +47,23 @@
         </w:numPr>
       </w:pPr>
       <w:r>
-        <w:t xml:space="preserve">Check @IBOutlet and @IBAction connections by selecting the appropriate View Controller and clicking into the Connections Inspector. If anything has a warning (yellow triangle) next to it, click the x to delete. Reconnect any, if necessary. </w:t>
+        <w:t>Check @</w:t>
+      </w:r>
+      <w:proofErr w:type="spellStart"/>
+      <w:r>
+        <w:t>IBOutlet</w:t>
+      </w:r>
+      <w:proofErr w:type="spellEnd"/>
+      <w:r>
+        <w:t xml:space="preserve"> and @</w:t>
+      </w:r>
+      <w:proofErr w:type="spellStart"/>
+      <w:r>
+        <w:t>IBAction</w:t>
+      </w:r>
+      <w:proofErr w:type="spellEnd"/>
+      <w:r>
+        <w:t xml:space="preserve"> connections by selecting the appropriate View Controller and clicking into the Connections Inspector. If anything has a warning (yellow triangle) next to it, click the x to delete. Reconnect any, if necessary. </w:t>
       </w:r>
     </w:p>
     <w:p>
@@ -49,8 +75,21 @@
         </w:numPr>
       </w:pPr>
       <w:r>
-        <w:t>Open your Assistant Editor (Venn-Diagram-like symbol on the menu bar). Hover over + symbols next to @IBOutlet and @IBAction</w:t>
-      </w:r>
+        <w:t>Open your Assistant Editor (Venn-Diagram-like symbol on the menu bar). Hover over + symbols next to @</w:t>
+      </w:r>
+      <w:proofErr w:type="spellStart"/>
+      <w:r>
+        <w:t>IBOutlet</w:t>
+      </w:r>
+      <w:proofErr w:type="spellEnd"/>
+      <w:r>
+        <w:t xml:space="preserve"> and @</w:t>
+      </w:r>
+      <w:proofErr w:type="spellStart"/>
+      <w:r>
+        <w:t>IBAction</w:t>
+      </w:r>
+      <w:proofErr w:type="spellEnd"/>
       <w:r>
         <w:t xml:space="preserve"> lines to view what’s connected on </w:t>
       </w:r>
@@ -112,14 +151,51 @@
         </w:numPr>
       </w:pPr>
       <w:r>
-        <w:t xml:space="preserve">Check that you’re not trying to execute anything outside of triggered events—variable and function declarations are fine, but if you’re trying to execute other lines of code at the UIViewController class level, think about when you want that to happen (e.g. when you press a button (@IBAction) or when the screen loads (ViewDidLoad()). </w:t>
+        <w:t xml:space="preserve">Check that you’re not trying to execute anything outside of triggered events—variable and function declarations are fine, but if you’re trying to execute other lines of code at the </w:t>
+      </w:r>
+      <w:proofErr w:type="spellStart"/>
+      <w:r>
+        <w:t>UIViewController</w:t>
+      </w:r>
+      <w:proofErr w:type="spellEnd"/>
+      <w:r>
+        <w:t xml:space="preserve"> class level, think about when you want that to happen (e.g. when you press a button (@</w:t>
+      </w:r>
+      <w:proofErr w:type="spellStart"/>
+      <w:r>
+        <w:t>IBAction</w:t>
+      </w:r>
+      <w:proofErr w:type="spellEnd"/>
+      <w:r>
+        <w:t>) or when the screen loads (</w:t>
+      </w:r>
+      <w:proofErr w:type="spellStart"/>
+      <w:r>
+        <w:t>ViewDidLoad</w:t>
+      </w:r>
+      <w:proofErr w:type="spellEnd"/>
+      <w:r>
+        <w:t xml:space="preserve">()). </w:t>
       </w:r>
     </w:p>
     <w:p/>
     <w:p>
       <w:r>
-        <w:t>A Weird File is Showing Up in My Assistant Editor and/or I can’t edit the file or add @IBActions and @IBOutlets</w:t>
-      </w:r>
+        <w:t>A Weird File is Showing Up in My Assistant Editor and/or I can’t edit the file or add @</w:t>
+      </w:r>
+      <w:proofErr w:type="spellStart"/>
+      <w:r>
+        <w:t>IBActions</w:t>
+      </w:r>
+      <w:proofErr w:type="spellEnd"/>
+      <w:r>
+        <w:t xml:space="preserve"> and @</w:t>
+      </w:r>
+      <w:proofErr w:type="spellStart"/>
+      <w:r>
+        <w:t>IBOutlets</w:t>
+      </w:r>
+      <w:proofErr w:type="spellEnd"/>
     </w:p>
     <w:p>
       <w:pPr>
@@ -160,8 +236,13 @@
         <w:t>Class</w:t>
       </w:r>
       <w:r>
-        <w:t xml:space="preserve"> -&gt; whatever_the_name_is_here</w:t>
-      </w:r>
+        <w:t xml:space="preserve"> -&gt; </w:t>
+      </w:r>
+      <w:proofErr w:type="spellStart"/>
+      <w:r>
+        <w:t>whatever_the_name_is_here</w:t>
+      </w:r>
+      <w:proofErr w:type="spellEnd"/>
     </w:p>
     <w:p>
       <w:pPr>
@@ -208,12 +289,23 @@
         </w:numPr>
       </w:pPr>
       <w:r>
-        <w:t>Check that Subclass o</w:t>
-      </w:r>
-      <w:bookmarkStart w:id="0" w:name="_GoBack"/>
-      <w:bookmarkEnd w:id="0"/>
-      <w:r>
-        <w:t>f: is UIViewController (second line)</w:t>
+        <w:t xml:space="preserve">Check that Subclass </w:t>
+      </w:r>
+      <w:proofErr w:type="gramStart"/>
+      <w:r>
+        <w:t>of:</w:t>
+      </w:r>
+      <w:proofErr w:type="gramEnd"/>
+      <w:r>
+        <w:t xml:space="preserve"> is </w:t>
+      </w:r>
+      <w:proofErr w:type="spellStart"/>
+      <w:r>
+        <w:t>UIViewController</w:t>
+      </w:r>
+      <w:proofErr w:type="spellEnd"/>
+      <w:r>
+        <w:t xml:space="preserve"> (second line)</w:t>
       </w:r>
     </w:p>
     <w:p>
@@ -240,6 +332,8 @@
         <w:t>Create</w:t>
       </w:r>
     </w:p>
+    <w:p/>
+    <w:p/>
     <w:sectPr>
       <w:pgSz w:w="12240" w:h="15840"/>
       <w:pgMar w:top="1440" w:right="1440" w:bottom="1440" w:left="1440" w:header="720" w:footer="720" w:gutter="0"/>

</xml_diff>